<commit_message>
- styling - production urls
</commit_message>
<xml_diff>
--- a/Assignment3-report.docx
+++ b/Assignment3-report.docx
@@ -24,7 +24,7 @@
           <w:color w:val="000000"/>
           <w:sz w:val="52"/>
           <w:szCs w:val="56"/>
-          <w:lang w:eastAsia="en-GB"/>
+          <w:lang w:val="en-US" w:eastAsia="en-GB"/>
         </w:rPr>
       </w:pPr>
       <w:r>
@@ -34,9 +34,9 @@
           <w:color w:val="000000"/>
           <w:sz w:val="52"/>
           <w:szCs w:val="56"/>
-          <w:lang w:eastAsia="en-GB"/>
-        </w:rPr>
-        <w:t>Cloud</w:t>
+          <w:lang w:val="en-US" w:eastAsia="en-GB"/>
+        </w:rPr>
+        <w:t xml:space="preserve">    </w:t>
       </w:r>
       <w:r>
         <w:rPr>
@@ -45,9 +45,9 @@
           <w:color w:val="000000"/>
           <w:sz w:val="52"/>
           <w:szCs w:val="56"/>
-          <w:lang w:eastAsia="en-GB"/>
-        </w:rPr>
-        <w:t xml:space="preserve"> Computing</w:t>
+          <w:lang w:val="en-US" w:eastAsia="en-GB"/>
+        </w:rPr>
+        <w:t>Cloud</w:t>
       </w:r>
       <w:r>
         <w:rPr>
@@ -56,7 +56,18 @@
           <w:color w:val="000000"/>
           <w:sz w:val="52"/>
           <w:szCs w:val="56"/>
-          <w:lang w:eastAsia="en-GB"/>
+          <w:lang w:val="en-US" w:eastAsia="en-GB"/>
+        </w:rPr>
+        <w:t xml:space="preserve"> Computing</w:t>
+      </w:r>
+      <w:r>
+        <w:rPr>
+          <w:rFonts w:ascii="Arial" w:eastAsia="Liberation Sans" w:hAnsi="Arial" w:cs="Arial"/>
+          <w:bCs w:val="0"/>
+          <w:color w:val="000000"/>
+          <w:sz w:val="52"/>
+          <w:szCs w:val="56"/>
+          <w:lang w:val="en-US" w:eastAsia="en-GB"/>
         </w:rPr>
         <w:br/>
       </w:r>
@@ -67,7 +78,7 @@
           <w:color w:val="000000"/>
           <w:sz w:val="56"/>
           <w:szCs w:val="64"/>
-          <w:lang w:eastAsia="en-GB"/>
+          <w:lang w:val="en-US" w:eastAsia="en-GB"/>
         </w:rPr>
         <w:t>Report</w:t>
       </w:r>
@@ -78,7 +89,7 @@
           <w:color w:val="000000"/>
           <w:sz w:val="56"/>
           <w:szCs w:val="64"/>
-          <w:lang w:eastAsia="en-GB"/>
+          <w:lang w:val="en-US" w:eastAsia="en-GB"/>
         </w:rPr>
         <w:t xml:space="preserve"> </w:t>
       </w:r>
@@ -89,7 +100,7 @@
           <w:color w:val="000000"/>
           <w:sz w:val="56"/>
           <w:szCs w:val="64"/>
-          <w:lang w:eastAsia="en-GB"/>
+          <w:lang w:val="en-US" w:eastAsia="en-GB"/>
         </w:rPr>
         <w:t>Assignment</w:t>
       </w:r>
@@ -100,7 +111,7 @@
           <w:color w:val="000000"/>
           <w:sz w:val="56"/>
           <w:szCs w:val="64"/>
-          <w:lang w:eastAsia="en-GB"/>
+          <w:lang w:val="en-US" w:eastAsia="en-GB"/>
         </w:rPr>
         <w:t xml:space="preserve"> </w:t>
       </w:r>
@@ -111,7 +122,7 @@
           <w:color w:val="000000"/>
           <w:sz w:val="56"/>
           <w:szCs w:val="64"/>
-          <w:lang w:eastAsia="en-GB"/>
+          <w:lang w:val="en-US" w:eastAsia="en-GB"/>
         </w:rPr>
         <w:t>3</w:t>
       </w:r>
@@ -122,9 +133,32 @@
           <w:color w:val="000000"/>
           <w:sz w:val="52"/>
           <w:szCs w:val="56"/>
-          <w:lang w:eastAsia="en-GB"/>
+          <w:lang w:val="en-US" w:eastAsia="en-GB"/>
         </w:rPr>
         <w:t xml:space="preserve"> </w:t>
+      </w:r>
+      <w:r>
+        <w:rPr>
+          <w:rFonts w:ascii="Arial" w:eastAsia="Liberation Sans" w:hAnsi="Arial" w:cs="Arial"/>
+          <w:bCs w:val="0"/>
+          <w:color w:val="000000"/>
+          <w:sz w:val="52"/>
+          <w:szCs w:val="56"/>
+          <w:lang w:val="en-US" w:eastAsia="en-GB"/>
+        </w:rPr>
+        <w:br/>
+        <w:t>Gr</w:t>
+      </w:r>
+      <w:r>
+        <w:rPr>
+          <w:rFonts w:ascii="Arial" w:eastAsia="Liberation Sans" w:hAnsi="Arial" w:cs="Arial"/>
+          <w:bCs w:val="0"/>
+          <w:color w:val="000000"/>
+          <w:sz w:val="52"/>
+          <w:szCs w:val="56"/>
+          <w:lang w:val="en-US" w:eastAsia="en-GB"/>
+        </w:rPr>
+        <w:t>oup B</w:t>
       </w:r>
     </w:p>
     <w:p>
@@ -616,8 +650,6 @@
               </w:rPr>
               <w:t>2</w:t>
             </w:r>
-            <w:bookmarkStart w:id="0" w:name="_GoBack"/>
-            <w:bookmarkEnd w:id="0"/>
             <w:r>
               <w:rPr>
                 <w:rFonts w:ascii="Arial" w:hAnsi="Arial" w:cs="Arial"/>
@@ -660,7 +692,7 @@
           <w:sz w:val="32"/>
           <w:lang w:val="en-US"/>
         </w:rPr>
-        <w:t>Google Cloud Platform Pricing Calculator</w:t>
+        <w:t>Image Blurring Program</w:t>
       </w:r>
     </w:p>
     <w:p>
@@ -671,33 +703,52 @@
       </w:pPr>
       <w:r>
         <w:rPr>
-          <w:rFonts w:ascii="Arial" w:hAnsi="Arial" w:cs="Arial"/>
-          <w:bCs/>
           <w:lang w:val="en-US"/>
         </w:rPr>
-        <w:t>At the first glance, I got very confused and this calculator used to be very complicated</w:t>
+        <w:t>Blurring images pixel by pixel using simple java program from the course “Parallel Computing (SS2019)” using Fork-Join framework. So, code belongs to student (01646292).  When using the program, please choose big image (high resolution). Image will be sliced</w:t>
+      </w:r>
+      <w:r>
+        <w:rPr>
+          <w:lang w:val="en-US"/>
+        </w:rPr>
+        <w:t xml:space="preserve"> </w:t>
+      </w:r>
+      <w:r>
+        <w:rPr>
+          <w:lang w:val="en-US"/>
+        </w:rPr>
+        <w:t>(by Node.js program) into 4 equal parts and each part will be forwarded to separate worker</w:t>
+      </w:r>
+      <w:r>
+        <w:rPr>
+          <w:lang w:val="en-US"/>
+        </w:rPr>
+        <w:t xml:space="preserve"> </w:t>
+      </w:r>
+      <w:r>
+        <w:rPr>
+          <w:lang w:val="en-US"/>
+        </w:rPr>
+        <w:t>(already mentioned Java FK blurring) for processing.</w:t>
       </w:r>
     </w:p>
     <w:p>
       <w:pPr>
         <w:rPr>
-          <w:b/>
-          <w:bCs/>
-          <w:sz w:val="22"/>
-          <w:szCs w:val="20"/>
           <w:lang w:val="en-US"/>
         </w:rPr>
       </w:pPr>
       <w:r>
         <w:rPr>
-          <w:rFonts w:ascii="Arial" w:hAnsi="Arial" w:cs="Arial"/>
-          <w:b/>
-          <w:bCs/>
-          <w:sz w:val="28"/>
-          <w:szCs w:val="20"/>
           <w:lang w:val="en-US"/>
         </w:rPr>
-        <w:t>Google Compute Engine</w:t>
+        <w:t>The image in the end will have the cross in the middle, because the algorithm colors the border in black. But however, that’s not the topic of the assignment and we hope that won’t play the role in rating</w:t>
+      </w:r>
+      <w:r>
+        <w:rPr>
+          <w:lang w:val="en-US"/>
+        </w:rPr>
+        <w:t>.</w:t>
       </w:r>
     </w:p>
     <w:p>
@@ -706,1061 +757,205 @@
         <w:jc w:val="left"/>
         <w:rPr>
           <w:rFonts w:ascii="Arial" w:hAnsi="Arial" w:cs="Arial"/>
-          <w:bCs/>
+          <w:szCs w:val="18"/>
           <w:lang w:val="en-US"/>
         </w:rPr>
       </w:pPr>
       <w:r>
         <w:rPr>
           <w:rFonts w:ascii="Arial" w:hAnsi="Arial" w:cs="Arial"/>
-          <w:bCs/>
+          <w:szCs w:val="18"/>
           <w:lang w:val="en-US"/>
         </w:rPr>
-        <w:t>With all specifications I came up with following pricing for my app with GCE</w:t>
+        <w:t>In order to use our program, visit:</w:t>
       </w:r>
       <w:r>
         <w:rPr>
           <w:rFonts w:ascii="Arial" w:hAnsi="Arial" w:cs="Arial"/>
-          <w:bCs/>
+          <w:szCs w:val="18"/>
           <w:lang w:val="en-US"/>
         </w:rPr>
         <w:br/>
-      </w:r>
-      <w:r>
-        <w:rPr>
-          <w:rFonts w:ascii="Arial" w:hAnsi="Arial" w:cs="Arial"/>
-          <w:bCs/>
-          <w:lang w:val="en-US"/>
-        </w:rPr>
-        <w:br/>
-        <w:t>1 instance (n1-standard-1, regular, Frankfurt, 1 year commitment) = 28.12$</w:t>
-      </w:r>
-      <w:r>
-        <w:rPr>
-          <w:rFonts w:ascii="Arial" w:hAnsi="Arial" w:cs="Arial"/>
-          <w:bCs/>
-          <w:lang w:val="en-US"/>
-        </w:rPr>
-        <w:t xml:space="preserve"> </w:t>
-      </w:r>
-      <w:r>
-        <w:rPr>
-          <w:rFonts w:ascii="Arial" w:hAnsi="Arial" w:cs="Arial"/>
-          <w:bCs/>
-          <w:lang w:val="en-US"/>
-        </w:rPr>
-        <w:t>/</w:t>
-      </w:r>
-      <w:r>
-        <w:rPr>
-          <w:rFonts w:ascii="Arial" w:hAnsi="Arial" w:cs="Arial"/>
-          <w:bCs/>
-          <w:lang w:val="en-US"/>
-        </w:rPr>
-        <w:t xml:space="preserve"> </w:t>
-      </w:r>
-      <w:r>
-        <w:rPr>
-          <w:rFonts w:ascii="Arial" w:hAnsi="Arial" w:cs="Arial"/>
-          <w:bCs/>
-          <w:lang w:val="en-US"/>
-        </w:rPr>
-        <w:t>Month</w:t>
-      </w:r>
-      <w:r>
-        <w:rPr>
-          <w:rFonts w:ascii="Arial" w:hAnsi="Arial" w:cs="Arial"/>
-          <w:bCs/>
-          <w:lang w:val="en-US"/>
-        </w:rPr>
-        <w:br/>
-      </w:r>
-      <w:r>
-        <w:rPr>
-          <w:rFonts w:ascii="Arial" w:hAnsi="Arial" w:cs="Arial"/>
-          <w:bCs/>
-          <w:lang w:val="en-US"/>
-        </w:rPr>
-        <w:br/>
-        <w:t>+ 1 Local SSD of 375GB  = 50.99$</w:t>
-      </w:r>
-      <w:r>
-        <w:rPr>
-          <w:rFonts w:ascii="Arial" w:hAnsi="Arial" w:cs="Arial"/>
-          <w:bCs/>
-          <w:lang w:val="en-US"/>
-        </w:rPr>
-        <w:t xml:space="preserve"> </w:t>
-      </w:r>
-      <w:r>
-        <w:rPr>
-          <w:rFonts w:ascii="Arial" w:hAnsi="Arial" w:cs="Arial"/>
-          <w:bCs/>
-          <w:lang w:val="en-US"/>
-        </w:rPr>
-        <w:t>/</w:t>
-      </w:r>
-      <w:r>
-        <w:rPr>
-          <w:rFonts w:ascii="Arial" w:hAnsi="Arial" w:cs="Arial"/>
-          <w:bCs/>
-          <w:lang w:val="en-US"/>
-        </w:rPr>
-        <w:t xml:space="preserve"> </w:t>
-      </w:r>
-      <w:r>
-        <w:rPr>
-          <w:rFonts w:ascii="Arial" w:hAnsi="Arial" w:cs="Arial"/>
-          <w:bCs/>
-          <w:lang w:val="en-US"/>
-        </w:rPr>
-        <w:t>Month</w:t>
-      </w:r>
-      <w:r>
-        <w:rPr>
-          <w:rFonts w:ascii="Arial" w:hAnsi="Arial" w:cs="Arial"/>
-          <w:bCs/>
-          <w:lang w:val="en-US"/>
-        </w:rPr>
-        <w:br/>
-        <w:t>+ Persistent Disk of 512GB Regional Standard in Frankfurt (</w:t>
-      </w:r>
-      <w:r>
-        <w:rPr>
-          <w:rFonts w:ascii="Arial" w:hAnsi="Arial" w:cs="Arial"/>
-          <w:bCs/>
-          <w:lang w:val="en-US"/>
-        </w:rPr>
-        <w:t>49.15</w:t>
-      </w:r>
-      <w:r>
-        <w:rPr>
-          <w:rFonts w:ascii="Arial" w:hAnsi="Arial" w:cs="Arial"/>
-          <w:bCs/>
-          <w:lang w:val="en-US"/>
-        </w:rPr>
-        <w:t>$) = 100.15$/Month</w:t>
-      </w:r>
-      <w:r>
-        <w:rPr>
-          <w:rFonts w:ascii="Arial" w:hAnsi="Arial" w:cs="Arial"/>
-          <w:bCs/>
-          <w:lang w:val="en-US"/>
-        </w:rPr>
-        <w:br/>
-        <w:t>+ Load Balancing (1 Rule, 10GB) 22.00$ = 122.15$</w:t>
-      </w:r>
-      <w:r>
-        <w:rPr>
-          <w:rFonts w:ascii="Arial" w:hAnsi="Arial" w:cs="Arial"/>
-          <w:bCs/>
-          <w:lang w:val="en-US"/>
-        </w:rPr>
-        <w:br/>
-      </w:r>
-      <w:r>
-        <w:rPr>
-          <w:rFonts w:ascii="Arial" w:hAnsi="Arial" w:cs="Arial"/>
-          <w:bCs/>
-          <w:lang w:val="en-US"/>
-        </w:rPr>
-        <w:br/>
-        <w:t>To recap: This is a costs for 1 average instance = 122.15$</w:t>
-      </w:r>
-      <w:r>
-        <w:rPr>
-          <w:rFonts w:ascii="Arial" w:hAnsi="Arial" w:cs="Arial"/>
-          <w:bCs/>
-          <w:lang w:val="en-US"/>
-        </w:rPr>
-        <w:br/>
-        <w:t xml:space="preserve">We would need 5 </w:t>
-      </w:r>
-      <w:r>
-        <w:rPr>
-          <w:rFonts w:ascii="Arial" w:hAnsi="Arial" w:cs="Arial"/>
-          <w:bCs/>
-          <w:lang w:val="en-US"/>
-        </w:rPr>
-        <w:t>instances</w:t>
-      </w:r>
-      <w:r>
-        <w:rPr>
-          <w:rFonts w:ascii="Arial" w:hAnsi="Arial" w:cs="Arial"/>
-          <w:bCs/>
-          <w:lang w:val="en-US"/>
-        </w:rPr>
-        <w:t xml:space="preserve">, </w:t>
-      </w:r>
-      <w:r>
-        <w:rPr>
-          <w:rFonts w:ascii="Arial" w:hAnsi="Arial" w:cs="Arial"/>
-          <w:bCs/>
-          <w:lang w:val="en-US"/>
-        </w:rPr>
-        <w:t>what gives me 326.12</w:t>
-      </w:r>
-      <w:r>
-        <w:rPr>
-          <w:rFonts w:ascii="Arial" w:hAnsi="Arial" w:cs="Arial"/>
-          <w:bCs/>
-          <w:lang w:val="en-US"/>
-        </w:rPr>
-        <w:t>$</w:t>
-      </w:r>
-      <w:r>
-        <w:rPr>
-          <w:rFonts w:ascii="Arial" w:hAnsi="Arial" w:cs="Arial"/>
-          <w:bCs/>
-          <w:lang w:val="en-US"/>
-        </w:rPr>
-        <w:t xml:space="preserve"> / Month</w:t>
-      </w:r>
-      <w:r>
-        <w:rPr>
-          <w:rFonts w:ascii="Arial" w:hAnsi="Arial" w:cs="Arial"/>
-          <w:bCs/>
-          <w:lang w:val="en-US"/>
-        </w:rPr>
-        <w:br/>
-      </w:r>
-      <w:r>
-        <w:rPr>
-          <w:rFonts w:ascii="Arial" w:hAnsi="Arial" w:cs="Arial"/>
-          <w:bCs/>
-          <w:lang w:val="en-US"/>
-        </w:rPr>
-        <w:br/>
-        <w:t>If I understood this correctly, this GCE is exactly the same as traditional instance renting, with additional functionalities, and that’s why it’s so expensive.</w:t>
-      </w:r>
-      <w:r>
-        <w:rPr>
-          <w:rFonts w:ascii="Arial" w:hAnsi="Arial" w:cs="Arial"/>
-          <w:bCs/>
-          <w:lang w:val="en-US"/>
-        </w:rPr>
-        <w:br/>
-      </w:r>
-      <w:r>
-        <w:rPr>
-          <w:rFonts w:ascii="Arial" w:hAnsi="Arial" w:cs="Arial"/>
-          <w:bCs/>
-          <w:lang w:val="en-US"/>
-        </w:rPr>
-        <w:br/>
-      </w:r>
-      <w:r>
-        <w:rPr>
-          <w:rFonts w:ascii="Arial" w:hAnsi="Arial" w:cs="Arial"/>
-          <w:bCs/>
-          <w:lang w:val="en-US"/>
-        </w:rPr>
-        <w:lastRenderedPageBreak/>
-        <w:br/>
-      </w:r>
-    </w:p>
-    <w:p>
-      <w:pPr>
-        <w:pStyle w:val="Heading3"/>
-        <w:numPr>
-          <w:ilvl w:val="0"/>
-          <w:numId w:val="0"/>
-        </w:numPr>
-        <w:rPr>
-          <w:rFonts w:ascii="Arial" w:hAnsi="Arial" w:cs="Arial"/>
-          <w:lang w:val="en-US"/>
-        </w:rPr>
-      </w:pPr>
-      <w:r>
-        <w:rPr>
-          <w:rFonts w:ascii="Arial" w:hAnsi="Arial" w:cs="Arial"/>
-          <w:sz w:val="32"/>
-          <w:lang w:val="en-US"/>
-        </w:rPr>
-        <w:t xml:space="preserve">Google </w:t>
-      </w:r>
-      <w:r>
-        <w:rPr>
-          <w:rFonts w:ascii="Arial" w:hAnsi="Arial" w:cs="Arial"/>
-          <w:sz w:val="32"/>
-          <w:lang w:val="en-US"/>
-        </w:rPr>
-        <w:t>Kubernetes Engine</w:t>
-      </w:r>
-    </w:p>
-    <w:p>
-      <w:pPr>
-        <w:pStyle w:val="NoSpacing"/>
-        <w:jc w:val="left"/>
-        <w:rPr>
-          <w:rFonts w:ascii="Arial" w:hAnsi="Arial" w:cs="Arial"/>
-          <w:bCs/>
-          <w:lang w:val="en-US"/>
-        </w:rPr>
-      </w:pPr>
-    </w:p>
-    <w:p>
-      <w:pPr>
-        <w:pStyle w:val="NoSpacing"/>
-        <w:jc w:val="left"/>
-        <w:rPr>
-          <w:rFonts w:ascii="Arial" w:hAnsi="Arial" w:cs="Arial"/>
-          <w:bCs/>
-          <w:lang w:val="en-US"/>
-        </w:rPr>
-      </w:pPr>
-      <w:r>
-        <w:rPr>
-          <w:rFonts w:ascii="Arial" w:hAnsi="Arial" w:cs="Arial"/>
-          <w:bCs/>
-          <w:lang w:val="en-US"/>
-        </w:rPr>
-        <w:t>With all specifications I came up with following pricing for my app with GKE</w:t>
-      </w:r>
-      <w:r>
-        <w:rPr>
-          <w:rFonts w:ascii="Arial" w:hAnsi="Arial" w:cs="Arial"/>
-          <w:bCs/>
-          <w:lang w:val="en-US"/>
-        </w:rPr>
-        <w:t>:</w:t>
-      </w:r>
-      <w:r>
-        <w:rPr>
-          <w:rFonts w:ascii="Arial" w:hAnsi="Arial" w:cs="Arial"/>
-          <w:bCs/>
-          <w:lang w:val="en-US"/>
-        </w:rPr>
-        <w:br/>
-      </w:r>
-      <w:r>
-        <w:rPr>
-          <w:rFonts w:ascii="Arial" w:hAnsi="Arial" w:cs="Arial"/>
-          <w:bCs/>
-          <w:lang w:val="en-US"/>
-        </w:rPr>
-        <w:br/>
-      </w:r>
-      <w:r>
-        <w:rPr>
-          <w:rFonts w:ascii="Arial" w:hAnsi="Arial" w:cs="Arial"/>
-          <w:bCs/>
-          <w:lang w:val="en-US"/>
-        </w:rPr>
-        <w:t>5</w:t>
-      </w:r>
-      <w:r>
-        <w:rPr>
-          <w:rFonts w:ascii="Arial" w:hAnsi="Arial" w:cs="Arial"/>
-          <w:bCs/>
-          <w:lang w:val="en-US"/>
-        </w:rPr>
-        <w:t xml:space="preserve"> </w:t>
-      </w:r>
-      <w:r>
-        <w:rPr>
-          <w:rFonts w:ascii="Arial" w:hAnsi="Arial" w:cs="Arial"/>
-          <w:bCs/>
-          <w:lang w:val="en-US"/>
-        </w:rPr>
-        <w:t>nodes</w:t>
-      </w:r>
-      <w:r>
-        <w:rPr>
-          <w:rFonts w:ascii="Arial" w:hAnsi="Arial" w:cs="Arial"/>
-          <w:bCs/>
-          <w:lang w:val="en-US"/>
-        </w:rPr>
-        <w:t xml:space="preserve"> (standard,375GB SSD, Frankfurt, 1 year commitment) </w:t>
-      </w:r>
-      <w:r>
-        <w:rPr>
-          <w:rFonts w:ascii="Arial" w:hAnsi="Arial" w:cs="Arial"/>
-          <w:bCs/>
-          <w:lang w:val="en-US"/>
-        </w:rPr>
-        <w:t xml:space="preserve">= </w:t>
-      </w:r>
-      <w:r>
-        <w:rPr>
-          <w:rFonts w:ascii="Arial" w:hAnsi="Arial" w:cs="Arial"/>
-          <w:bCs/>
-          <w:lang w:val="en-US"/>
-        </w:rPr>
-        <w:t>254</w:t>
-      </w:r>
-      <w:r>
-        <w:rPr>
-          <w:rFonts w:ascii="Arial" w:hAnsi="Arial" w:cs="Arial"/>
-          <w:bCs/>
-          <w:lang w:val="en-US"/>
-        </w:rPr>
-        <w:t>.</w:t>
-      </w:r>
-      <w:r>
-        <w:rPr>
-          <w:rFonts w:ascii="Arial" w:hAnsi="Arial" w:cs="Arial"/>
-          <w:bCs/>
-          <w:lang w:val="en-US"/>
-        </w:rPr>
-        <w:t>97</w:t>
-      </w:r>
-      <w:r>
-        <w:rPr>
-          <w:rFonts w:ascii="Arial" w:hAnsi="Arial" w:cs="Arial"/>
-          <w:bCs/>
-          <w:lang w:val="en-US"/>
-        </w:rPr>
-        <w:t>$ / Month</w:t>
-      </w:r>
-      <w:r>
-        <w:rPr>
-          <w:rFonts w:ascii="Arial" w:hAnsi="Arial" w:cs="Arial"/>
-          <w:bCs/>
-          <w:lang w:val="en-US"/>
-        </w:rPr>
-        <w:br/>
-      </w:r>
-      <w:r>
-        <w:rPr>
-          <w:rFonts w:ascii="Arial" w:hAnsi="Arial" w:cs="Arial"/>
-          <w:bCs/>
-          <w:lang w:val="en-US"/>
-        </w:rPr>
-        <w:t>+ Persistent Disk of 512GB Regional Standard in Frankfurt (</w:t>
-      </w:r>
-      <w:r>
-        <w:rPr>
-          <w:rFonts w:ascii="Arial" w:hAnsi="Arial" w:cs="Arial"/>
-          <w:bCs/>
-          <w:lang w:val="en-US"/>
-        </w:rPr>
-        <w:t>49.15</w:t>
-      </w:r>
-      <w:r>
-        <w:rPr>
-          <w:rFonts w:ascii="Arial" w:hAnsi="Arial" w:cs="Arial"/>
-          <w:bCs/>
-          <w:lang w:val="en-US"/>
-        </w:rPr>
-        <w:t>$) = 271.54$</w:t>
-      </w:r>
-      <w:r>
-        <w:rPr>
-          <w:rFonts w:ascii="Arial" w:hAnsi="Arial" w:cs="Arial"/>
-          <w:bCs/>
-          <w:lang w:val="en-US"/>
-        </w:rPr>
-        <w:br/>
-        <w:t>+ Load Balancing 1 Rule, 10GB (22.00$) = 301.54$ / Month</w:t>
-      </w:r>
-      <w:r>
-        <w:rPr>
-          <w:rFonts w:ascii="Arial" w:hAnsi="Arial" w:cs="Arial"/>
-          <w:bCs/>
-          <w:lang w:val="en-US"/>
-        </w:rPr>
-        <w:br/>
-      </w:r>
-      <w:r>
-        <w:rPr>
-          <w:rFonts w:ascii="Arial" w:hAnsi="Arial" w:cs="Arial"/>
-          <w:bCs/>
-          <w:lang w:val="en-US"/>
-        </w:rPr>
-        <w:br/>
-      </w:r>
-      <w:r>
-        <w:rPr>
-          <w:rFonts w:ascii="Arial" w:hAnsi="Arial" w:cs="Arial"/>
-          <w:bCs/>
-          <w:u w:val="single"/>
-          <w:lang w:val="en-US"/>
-        </w:rPr>
-        <w:t>Conclusion part 1</w:t>
-      </w:r>
-      <w:r>
-        <w:rPr>
-          <w:rFonts w:ascii="Arial" w:hAnsi="Arial" w:cs="Arial"/>
-          <w:bCs/>
-          <w:lang w:val="en-US"/>
-        </w:rPr>
-        <w:br/>
-        <w:t>It is not clear to me what are we comparing here between GCE and GKE, because it seems to be very similar(pricing seems to be very strange in my opinion).</w:t>
-      </w:r>
-      <w:r>
-        <w:rPr>
-          <w:rFonts w:ascii="Arial" w:hAnsi="Arial" w:cs="Arial"/>
-          <w:bCs/>
-          <w:lang w:val="en-US"/>
-        </w:rPr>
-        <w:br/>
-        <w:t>However, I got the architecture difference, what should be the main point in the lecture and think that Kubernetes would be better solution for our SaaS from Assignment 1, because it stays with cloud computing principles and containerization.</w:t>
-      </w:r>
-    </w:p>
-    <w:p>
-      <w:pPr>
-        <w:pStyle w:val="NoSpacing"/>
-        <w:jc w:val="left"/>
-        <w:rPr>
-          <w:rFonts w:ascii="Arial" w:hAnsi="Arial" w:cs="Arial"/>
-          <w:bCs/>
-          <w:lang w:val="en-US"/>
-        </w:rPr>
-      </w:pPr>
-    </w:p>
-    <w:p>
-      <w:pPr>
-        <w:pStyle w:val="NoSpacing"/>
-        <w:jc w:val="left"/>
-        <w:rPr>
-          <w:rFonts w:ascii="Arial" w:hAnsi="Arial" w:cs="Arial"/>
-          <w:sz w:val="32"/>
-          <w:lang w:val="en-US"/>
-        </w:rPr>
-      </w:pPr>
-      <w:r>
-        <w:rPr>
-          <w:rFonts w:ascii="Arial" w:hAnsi="Arial" w:cs="Arial"/>
-          <w:sz w:val="32"/>
-          <w:lang w:val="en-US"/>
-        </w:rPr>
-        <w:t>Kubernetes –</w:t>
-      </w:r>
-      <w:r>
-        <w:rPr>
-          <w:rFonts w:ascii="Arial" w:hAnsi="Arial" w:cs="Arial"/>
-          <w:sz w:val="32"/>
-          <w:lang w:val="en-US"/>
-        </w:rPr>
-        <w:t xml:space="preserve"> </w:t>
-      </w:r>
-      <w:r>
-        <w:rPr>
-          <w:rFonts w:ascii="Arial" w:hAnsi="Arial" w:cs="Arial"/>
-          <w:sz w:val="32"/>
-          <w:lang w:val="en-US"/>
-        </w:rPr>
-        <w:t>Development</w:t>
-      </w:r>
-      <w:r>
-        <w:rPr>
-          <w:rFonts w:ascii="Arial" w:hAnsi="Arial" w:cs="Arial"/>
-          <w:sz w:val="32"/>
-          <w:lang w:val="en-US"/>
-        </w:rPr>
-        <w:t xml:space="preserve"> and Deployment part 2</w:t>
-      </w:r>
-    </w:p>
-    <w:p>
-      <w:pPr>
-        <w:pStyle w:val="NoSpacing"/>
-        <w:jc w:val="left"/>
-        <w:rPr>
-          <w:rFonts w:ascii="Arial" w:hAnsi="Arial" w:cs="Arial"/>
-          <w:bCs/>
-          <w:lang w:val="en-US"/>
-        </w:rPr>
-      </w:pPr>
-      <w:r>
-        <w:rPr>
-          <w:rFonts w:ascii="Arial" w:hAnsi="Arial" w:cs="Arial"/>
-          <w:bCs/>
-          <w:lang w:val="en-US"/>
-        </w:rPr>
-        <w:t xml:space="preserve">1. </w:t>
-      </w:r>
-      <w:r>
-        <w:rPr>
-          <w:rFonts w:ascii="Arial" w:hAnsi="Arial" w:cs="Arial"/>
-          <w:bCs/>
-          <w:lang w:val="en-US"/>
-        </w:rPr>
-        <w:t>Starting with Kubernetes on my local machine (Windows 10) was so painful that I almost gave on this assignment. Then, I found one good article which helped me configure my minikube cluster properly with Hyper-V.</w:t>
-      </w:r>
-      <w:r>
-        <w:rPr>
-          <w:rFonts w:ascii="Arial" w:hAnsi="Arial" w:cs="Arial"/>
-          <w:bCs/>
-          <w:lang w:val="en-US"/>
-        </w:rPr>
-        <w:br/>
-      </w:r>
-      <w:r>
-        <w:rPr>
-          <w:rFonts w:ascii="Arial" w:hAnsi="Arial" w:cs="Arial"/>
-          <w:bCs/>
-          <w:lang w:val="en-US"/>
-        </w:rPr>
-        <w:br/>
-        <w:t xml:space="preserve">2. </w:t>
-      </w:r>
-      <w:r>
-        <w:rPr>
-          <w:rFonts w:ascii="Arial" w:hAnsi="Arial" w:cs="Arial"/>
-          <w:bCs/>
-          <w:lang w:val="en-US"/>
-        </w:rPr>
-        <w:t>After that painful experience I started creating deployment files for my services.</w:t>
-      </w:r>
-      <w:r>
-        <w:rPr>
-          <w:rFonts w:ascii="Arial" w:hAnsi="Arial" w:cs="Arial"/>
-          <w:bCs/>
-          <w:lang w:val="en-US"/>
-        </w:rPr>
-        <w:br/>
-        <w:t>I found “</w:t>
-      </w:r>
-      <w:r>
-        <w:rPr>
-          <w:rFonts w:ascii="Arial" w:hAnsi="Arial" w:cs="Arial"/>
-          <w:b/>
-          <w:lang w:val="en-US"/>
-        </w:rPr>
-        <w:t>kompose</w:t>
-      </w:r>
-      <w:r>
-        <w:rPr>
-          <w:rFonts w:ascii="Arial" w:hAnsi="Arial" w:cs="Arial"/>
-          <w:bCs/>
-          <w:lang w:val="en-US"/>
-        </w:rPr>
-        <w:t>” tool</w:t>
-      </w:r>
-      <w:r>
-        <w:rPr>
-          <w:rFonts w:ascii="Arial" w:hAnsi="Arial" w:cs="Arial"/>
-          <w:bCs/>
-          <w:lang w:val="en-US"/>
-        </w:rPr>
-        <w:t>(</w:t>
       </w:r>
       <w:hyperlink r:id="rId11" w:history="1">
         <w:r>
           <w:rPr>
             <w:rStyle w:val="Hyperlink"/>
+            <w:rFonts w:ascii="Arial" w:hAnsi="Arial" w:cs="Arial"/>
+            <w:color w:val="000000" w:themeColor="text1"/>
+            <w:szCs w:val="18"/>
+            <w:u w:val="none"/>
             <w:lang w:val="en-US"/>
           </w:rPr>
-          <w:t>https://github.com/kubernetes/kompose</w:t>
-        </w:r>
-      </w:hyperlink>
-      <w:r>
-        <w:rPr>
-          <w:rFonts w:ascii="Arial" w:hAnsi="Arial" w:cs="Arial"/>
-          <w:bCs/>
-          <w:lang w:val="en-US"/>
-        </w:rPr>
-        <w:t>)</w:t>
-      </w:r>
-      <w:r>
-        <w:rPr>
-          <w:rFonts w:ascii="Arial" w:hAnsi="Arial" w:cs="Arial"/>
-          <w:bCs/>
-          <w:lang w:val="en-US"/>
-        </w:rPr>
-        <w:t xml:space="preserve"> which generates our files automatically if we had correctly deployment using docker-compose from the Assignment 1, which I luckily had.</w:t>
-      </w:r>
-      <w:r>
-        <w:rPr>
-          <w:rFonts w:ascii="Arial" w:hAnsi="Arial" w:cs="Arial"/>
-          <w:bCs/>
-          <w:lang w:val="en-US"/>
-        </w:rPr>
-        <w:br/>
-      </w:r>
-      <w:r>
-        <w:rPr>
-          <w:rFonts w:ascii="Arial" w:hAnsi="Arial" w:cs="Arial"/>
-          <w:bCs/>
-          <w:lang w:val="en-US"/>
-        </w:rPr>
-        <w:br/>
-      </w:r>
-      <w:r>
-        <w:rPr>
-          <w:rFonts w:ascii="Arial" w:hAnsi="Arial" w:cs="Arial"/>
-          <w:bCs/>
-          <w:lang w:val="en-US"/>
-        </w:rPr>
-        <w:t xml:space="preserve">3. </w:t>
-      </w:r>
-      <w:r>
-        <w:rPr>
-          <w:rFonts w:ascii="Arial" w:hAnsi="Arial" w:cs="Arial"/>
-          <w:bCs/>
-          <w:lang w:val="en-US"/>
-        </w:rPr>
-        <w:t>Another thing I did before trying to deploy was publishing my services to docker hub, because it was suggested in forum as easier solution. That’s why I published also my code on Github to be public, to be easier to connect with docker hub.</w:t>
-      </w:r>
-      <w:r>
-        <w:rPr>
-          <w:rFonts w:ascii="Arial" w:hAnsi="Arial" w:cs="Arial"/>
-          <w:bCs/>
-          <w:lang w:val="en-US"/>
-        </w:rPr>
-        <w:br/>
-      </w:r>
-      <w:r>
-        <w:rPr>
-          <w:rFonts w:ascii="Arial" w:hAnsi="Arial" w:cs="Arial"/>
-          <w:bCs/>
-          <w:lang w:val="en-US"/>
-        </w:rPr>
-        <w:br/>
-      </w:r>
-      <w:r>
-        <w:rPr>
-          <w:rFonts w:ascii="Arial" w:hAnsi="Arial" w:cs="Arial"/>
-          <w:bCs/>
-          <w:lang w:val="en-US"/>
-        </w:rPr>
-        <w:t xml:space="preserve">4. </w:t>
-      </w:r>
-      <w:r>
-        <w:rPr>
-          <w:rFonts w:ascii="Arial" w:hAnsi="Arial" w:cs="Arial"/>
-          <w:bCs/>
-          <w:lang w:val="en-US"/>
-        </w:rPr>
-        <w:t>Kompose tool has generated all the necessary files for me and I run into more trouble after that.</w:t>
-      </w:r>
-    </w:p>
-    <w:p>
-      <w:pPr>
-        <w:pStyle w:val="NoSpacing"/>
-        <w:jc w:val="left"/>
-        <w:rPr>
-          <w:rFonts w:ascii="Arial" w:hAnsi="Arial" w:cs="Arial"/>
-          <w:bCs/>
-          <w:lang w:val="en-US"/>
-        </w:rPr>
-      </w:pPr>
-      <w:r>
-        <w:rPr>
-          <w:rFonts w:ascii="Arial" w:hAnsi="Arial" w:cs="Arial"/>
-          <w:bCs/>
-          <w:lang w:val="en-US"/>
-        </w:rPr>
-        <w:t>Things that I needed to adapt there were:</w:t>
-      </w:r>
-    </w:p>
-    <w:p>
-      <w:pPr>
-        <w:pStyle w:val="NoSpacing"/>
-        <w:ind w:firstLine="709"/>
-        <w:jc w:val="left"/>
-        <w:rPr>
-          <w:rFonts w:ascii="Arial" w:hAnsi="Arial" w:cs="Arial"/>
-          <w:bCs/>
-          <w:lang w:val="en-US"/>
-        </w:rPr>
-      </w:pPr>
-      <w:r>
-        <w:rPr>
-          <w:rFonts w:ascii="Arial" w:hAnsi="Arial" w:cs="Arial"/>
-          <w:bCs/>
-          <w:lang w:val="en-US"/>
-        </w:rPr>
-        <w:t xml:space="preserve">1. apiVersion – I changed it to </w:t>
-      </w:r>
-      <w:r>
-        <w:rPr>
-          <w:rFonts w:ascii="Arial" w:hAnsi="Arial" w:cs="Arial"/>
-          <w:bCs/>
-          <w:lang w:val="en-US"/>
-        </w:rPr>
-        <w:t>apps/v1</w:t>
-      </w:r>
-    </w:p>
-    <w:p>
-      <w:pPr>
-        <w:pStyle w:val="NoSpacing"/>
-        <w:ind w:left="709"/>
-        <w:jc w:val="left"/>
-        <w:rPr>
-          <w:rFonts w:ascii="Arial" w:hAnsi="Arial" w:cs="Arial"/>
-          <w:bCs/>
-          <w:lang w:val="en-US"/>
-        </w:rPr>
-      </w:pPr>
-      <w:r>
-        <w:rPr>
-          <w:rFonts w:ascii="Arial" w:hAnsi="Arial" w:cs="Arial"/>
-          <w:bCs/>
-          <w:lang w:val="en-US"/>
-        </w:rPr>
-        <w:t>2. Adding label and selector part – This part was not provided automatically</w:t>
-      </w:r>
-      <w:r>
-        <w:rPr>
-          <mc:AlternateContent>
-            <mc:Choice Requires="w16se">
-              <w:rFonts w:ascii="Arial" w:hAnsi="Arial" w:cs="Arial"/>
-            </mc:Choice>
-            <mc:Fallback>
-              <w:rFonts w:ascii="Segoe UI Emoji" w:eastAsia="Segoe UI Emoji" w:hAnsi="Segoe UI Emoji" w:cs="Segoe UI Emoji"/>
-            </mc:Fallback>
-          </mc:AlternateContent>
-          <w:bCs/>
-          <w:lang w:val="en-US"/>
-        </w:rPr>
-        <mc:AlternateContent>
-          <mc:Choice Requires="w16se">
-            <w16se:symEx w16se:font="Segoe UI Emoji" w16se:char="2639"/>
-          </mc:Choice>
-          <mc:Fallback>
-            <w:t>☹</w:t>
-          </mc:Fallback>
-        </mc:AlternateContent>
-      </w:r>
-      <w:r>
-        <w:rPr>
-          <w:rFonts w:ascii="Arial" w:hAnsi="Arial" w:cs="Arial"/>
-          <w:bCs/>
-          <w:lang w:val="en-US"/>
-        </w:rPr>
-        <w:br/>
-        <w:t xml:space="preserve">3. Images names were changed to use images from docker </w:t>
-      </w:r>
-      <w:r>
-        <w:rPr>
-          <w:rFonts w:ascii="Arial" w:hAnsi="Arial" w:cs="Arial"/>
-          <w:bCs/>
-          <w:lang w:val="en-US"/>
-        </w:rPr>
-        <w:t>hub</w:t>
-      </w:r>
-      <w:r>
-        <w:rPr>
-          <w:rFonts w:ascii="Arial" w:hAnsi="Arial" w:cs="Arial"/>
-          <w:bCs/>
-          <w:lang w:val="en-US"/>
-        </w:rPr>
-        <w:br/>
-      </w:r>
-    </w:p>
-    <w:p>
-      <w:pPr>
-        <w:pStyle w:val="NoSpacing"/>
-        <w:jc w:val="left"/>
-        <w:rPr>
-          <w:rFonts w:ascii="Arial" w:hAnsi="Arial" w:cs="Arial"/>
-          <w:bCs/>
-          <w:lang w:val="en-US"/>
-        </w:rPr>
-      </w:pPr>
-      <w:r>
-        <w:rPr>
-          <w:rFonts w:ascii="Arial" w:hAnsi="Arial" w:cs="Arial"/>
-          <w:bCs/>
-          <w:lang w:val="en-US"/>
-        </w:rPr>
-        <w:t xml:space="preserve">5. Fixing communication between microservices on local machine. As mentioned by Mr. Jan in forum, standard communication as in docker doesn’t work in Kubernetes using </w:t>
-      </w:r>
-      <w:hyperlink w:history="1">
-        <w:r>
-          <w:rPr>
-            <w:rStyle w:val="Hyperlink"/>
-            <w:rFonts w:ascii="Arial" w:hAnsi="Arial" w:cs="Arial"/>
-            <w:bCs/>
-            <w:lang w:val="en-US"/>
-          </w:rPr>
-          <w:t>http://&lt;SERVICE_NAME&gt;:&lt;SERVICE_PORT&gt;/</w:t>
-        </w:r>
-      </w:hyperlink>
-      <w:r>
-        <w:rPr>
-          <w:rFonts w:ascii="Arial" w:hAnsi="Arial" w:cs="Arial"/>
-          <w:bCs/>
-          <w:lang w:val="en-US"/>
-        </w:rPr>
-        <w:t xml:space="preserve"> endpoint. I found </w:t>
-      </w:r>
-      <w:r>
-        <w:rPr>
-          <w:rFonts w:ascii="Arial" w:hAnsi="Arial" w:cs="Arial"/>
-          <w:bCs/>
-          <w:lang w:val="en-US"/>
-        </w:rPr>
-        <w:t>this way for</w:t>
-      </w:r>
-      <w:r>
-        <w:rPr>
-          <w:rFonts w:ascii="Arial" w:hAnsi="Arial" w:cs="Arial"/>
-          <w:bCs/>
-          <w:lang w:val="en-US"/>
-        </w:rPr>
-        <w:t xml:space="preserve"> access:</w:t>
-      </w:r>
-      <w:r>
-        <w:rPr>
-          <w:rFonts w:ascii="Arial" w:hAnsi="Arial" w:cs="Arial"/>
-          <w:bCs/>
-          <w:lang w:val="en-US"/>
-        </w:rPr>
-        <w:t xml:space="preserve"> </w:t>
-      </w:r>
-      <w:hyperlink w:history="1">
-        <w:r>
-          <w:rPr>
-            <w:rStyle w:val="Hyperlink"/>
-            <w:rFonts w:ascii="Arial" w:hAnsi="Arial" w:cs="Arial"/>
-            <w:bCs/>
-            <w:lang w:val="en-US"/>
-          </w:rPr>
-          <w:t>http://</w:t>
-        </w:r>
-        <w:r>
-          <w:rPr>
-            <w:rStyle w:val="Hyperlink"/>
-            <w:lang w:val="en-US"/>
-          </w:rPr>
-          <w:t xml:space="preserve"> </w:t>
+          <w:t>ec2-18-184-231-193.eu-central-1.compute.amazonaws.com</w:t>
         </w:r>
         <w:r>
           <w:rPr>
             <w:rStyle w:val="Hyperlink"/>
             <w:rFonts w:ascii="Arial" w:hAnsi="Arial" w:cs="Arial"/>
-            <w:bCs/>
+            <w:color w:val="000000" w:themeColor="text1"/>
+            <w:szCs w:val="18"/>
+            <w:u w:val="none"/>
             <w:lang w:val="en-US"/>
           </w:rPr>
-          <w:t>&lt;SERVICE_NAME&gt;.default.svc.cluster.local:&lt;SERVICE_PORT&gt;/</w:t>
+          <w:t>:7878</w:t>
+        </w:r>
+        <w:r>
+          <w:rPr>
+            <w:rStyle w:val="Hyperlink"/>
+            <w:rFonts w:ascii="Arial" w:hAnsi="Arial" w:cs="Arial"/>
+            <w:color w:val="000000" w:themeColor="text1"/>
+            <w:szCs w:val="18"/>
+            <w:lang w:val="en-US"/>
+          </w:rPr>
+          <w:br/>
+        </w:r>
+        <w:r>
+          <w:rPr>
+            <w:rStyle w:val="Hyperlink"/>
+            <w:rFonts w:ascii="Arial" w:hAnsi="Arial" w:cs="Arial"/>
+            <w:color w:val="000000" w:themeColor="text1"/>
+            <w:szCs w:val="18"/>
+            <w:lang w:val="en-US"/>
+          </w:rPr>
+          <w:br/>
+        </w:r>
+        <w:r>
+          <w:rPr>
+            <w:rStyle w:val="Hyperlink"/>
+            <w:rFonts w:ascii="Arial" w:hAnsi="Arial" w:cs="Arial"/>
+            <w:b/>
+            <w:bCs/>
+            <w:color w:val="000000" w:themeColor="text1"/>
+            <w:sz w:val="32"/>
+            <w:u w:val="none"/>
+            <w:lang w:val="en-US"/>
+          </w:rPr>
+          <w:lastRenderedPageBreak/>
+          <w:t>Architecture Overview</w:t>
+        </w:r>
+        <w:r>
+          <w:rPr>
+            <w:rStyle w:val="Hyperlink"/>
+            <w:rFonts w:ascii="Arial" w:hAnsi="Arial" w:cs="Arial"/>
+            <w:b/>
+            <w:bCs/>
+            <w:color w:val="000000" w:themeColor="text1"/>
+            <w:sz w:val="32"/>
+            <w:lang w:val="en-US"/>
+          </w:rPr>
+          <w:br/>
+        </w:r>
+        <w:r>
+          <w:rPr>
+            <w:rFonts w:ascii="Arial" w:hAnsi="Arial" w:cs="Arial"/>
+            <w:szCs w:val="18"/>
+            <w:lang w:val="en-US"/>
+          </w:rPr>
+          <w:t>As described in the forum, inter-parallelization part is done inside of each java worker, and intra-parallelization part is done by slicing image into 4 equal parts and forwarding each part to one java worker for processing in parallel.</w:t>
+        </w:r>
+        <w:bookmarkStart w:id="0" w:name="_GoBack"/>
+        <w:bookmarkEnd w:id="0"/>
+        <w:r>
+          <w:rPr>
+            <w:rStyle w:val="Hyperlink"/>
+            <w:rFonts w:ascii="Arial" w:hAnsi="Arial" w:cs="Arial"/>
+            <w:color w:val="000000" w:themeColor="text1"/>
+            <w:szCs w:val="18"/>
+            <w:lang w:val="en-US"/>
+          </w:rPr>
+          <w:br/>
         </w:r>
       </w:hyperlink>
       <w:r>
-        <w:rPr>
-          <w:rFonts w:ascii="Arial" w:hAnsi="Arial" w:cs="Arial"/>
-          <w:bCs/>
-          <w:lang w:val="en-US"/>
-        </w:rPr>
-        <w:t xml:space="preserve"> </w:t>
-      </w:r>
-      <w:r>
-        <w:rPr>
-          <w:rFonts w:ascii="Arial" w:hAnsi="Arial" w:cs="Arial"/>
-          <w:bCs/>
-          <w:lang w:val="en-US"/>
-        </w:rPr>
-        <w:br/>
-        <w:t xml:space="preserve">Update: this way is not necessary, docker like way works too on GKE. </w:t>
-      </w:r>
-      <w:r>
-        <w:rPr>
-          <mc:AlternateContent>
-            <mc:Choice Requires="w16se">
-              <w:rFonts w:ascii="Arial" w:hAnsi="Arial" w:cs="Arial"/>
-            </mc:Choice>
-            <mc:Fallback>
-              <w:rFonts w:ascii="Segoe UI Emoji" w:eastAsia="Segoe UI Emoji" w:hAnsi="Segoe UI Emoji" w:cs="Segoe UI Emoji"/>
-            </mc:Fallback>
-          </mc:AlternateContent>
-          <w:bCs/>
-          <w:lang w:val="en-US"/>
-        </w:rPr>
-        <mc:AlternateContent>
-          <mc:Choice Requires="w16se">
-            <w16se:symEx w16se:font="Segoe UI Emoji" w16se:char="1F60A"/>
-          </mc:Choice>
-          <mc:Fallback>
-            <w:t>😊</w:t>
-          </mc:Fallback>
-        </mc:AlternateContent>
-      </w:r>
-      <w:r>
-        <w:rPr>
-          <w:rFonts w:ascii="Arial" w:hAnsi="Arial" w:cs="Arial"/>
-          <w:bCs/>
-          <w:lang w:val="en-US"/>
-        </w:rPr>
-        <w:br/>
-      </w:r>
-    </w:p>
-    <w:p>
-      <w:pPr>
-        <w:pStyle w:val="NoSpacing"/>
-        <w:jc w:val="left"/>
-        <w:rPr>
-          <w:rFonts w:ascii="Arial" w:hAnsi="Arial" w:cs="Arial"/>
-          <w:sz w:val="32"/>
-          <w:lang w:val="en-US"/>
-        </w:rPr>
-      </w:pPr>
-      <w:r>
-        <w:rPr>
-          <w:rFonts w:ascii="Arial" w:hAnsi="Arial" w:cs="Arial"/>
-          <w:sz w:val="32"/>
-          <w:lang w:val="en-US"/>
-        </w:rPr>
-        <w:t>Kubernetes Setup</w:t>
-      </w:r>
-    </w:p>
-    <w:p>
-      <w:pPr>
-        <w:pStyle w:val="NoSpacing"/>
-        <w:jc w:val="left"/>
-        <w:rPr>
-          <w:rFonts w:ascii="Arial" w:hAnsi="Arial" w:cs="Arial"/>
-          <w:sz w:val="32"/>
-          <w:u w:val="single"/>
-          <w:lang w:val="en-US"/>
-        </w:rPr>
-      </w:pPr>
-      <w:r>
-        <w:rPr>
-          <w:rFonts w:ascii="Arial" w:hAnsi="Arial" w:cs="Arial"/>
-          <w:sz w:val="28"/>
-          <w:szCs w:val="20"/>
-          <w:u w:val="single"/>
-          <w:lang w:val="en-US"/>
-        </w:rPr>
-        <w:t>Cluster</w:t>
-      </w:r>
-    </w:p>
-    <w:p>
-      <w:pPr>
-        <w:pStyle w:val="NoSpacing"/>
-        <w:jc w:val="left"/>
         <w:rPr>
           <w:rFonts w:ascii="Arial" w:hAnsi="Arial" w:cs="Arial"/>
           <w:szCs w:val="18"/>
           <w:lang w:val="en-US"/>
         </w:rPr>
-      </w:pPr>
+        <w:t xml:space="preserve"> </w:t>
+      </w:r>
+      <w:r>
+        <w:rPr>
+          <w:noProof/>
+          <w:lang w:val="en-US"/>
+        </w:rPr>
+        <w:br/>
+      </w:r>
+      <w:r>
+        <w:rPr>
+          <w:noProof/>
+        </w:rPr>
+        <w:drawing>
+          <wp:inline distT="0" distB="0" distL="0" distR="0" wp14:anchorId="66983ADA" wp14:editId="7916A3FE">
+            <wp:extent cx="5153025" cy="6858000"/>
+            <wp:effectExtent l="0" t="0" r="9525" b="0"/>
+            <wp:docPr id="1" name="Picture 1"/>
+            <wp:cNvGraphicFramePr>
+              <a:graphicFrameLocks xmlns:a="http://schemas.openxmlformats.org/drawingml/2006/main" noChangeAspect="1"/>
+            </wp:cNvGraphicFramePr>
+            <a:graphic xmlns:a="http://schemas.openxmlformats.org/drawingml/2006/main">
+              <a:graphicData uri="http://schemas.openxmlformats.org/drawingml/2006/picture">
+                <pic:pic xmlns:pic="http://schemas.openxmlformats.org/drawingml/2006/picture">
+                  <pic:nvPicPr>
+                    <pic:cNvPr id="1" name=""/>
+                    <pic:cNvPicPr/>
+                  </pic:nvPicPr>
+                  <pic:blipFill>
+                    <a:blip r:embed="rId12"/>
+                    <a:stretch>
+                      <a:fillRect/>
+                    </a:stretch>
+                  </pic:blipFill>
+                  <pic:spPr>
+                    <a:xfrm>
+                      <a:off x="0" y="0"/>
+                      <a:ext cx="5153025" cy="6858000"/>
+                    </a:xfrm>
+                    <a:prstGeom prst="rect">
+                      <a:avLst/>
+                    </a:prstGeom>
+                  </pic:spPr>
+                </pic:pic>
+              </a:graphicData>
+            </a:graphic>
+          </wp:inline>
+        </w:drawing>
+      </w:r>
       <w:r>
         <w:rPr>
           <w:rFonts w:ascii="Arial" w:hAnsi="Arial" w:cs="Arial"/>
           <w:szCs w:val="18"/>
           <w:lang w:val="en-US"/>
         </w:rPr>
-        <w:t>d</w:t>
-      </w:r>
-      <w:r>
+        <w:br/>
+      </w:r>
+    </w:p>
+    <w:p>
+      <w:pPr>
+        <w:pStyle w:val="NoSpacing"/>
+        <w:jc w:val="left"/>
         <w:rPr>
           <w:rFonts w:ascii="Arial" w:hAnsi="Arial" w:cs="Arial"/>
           <w:szCs w:val="18"/>
           <w:lang w:val="en-US"/>
         </w:rPr>
-        <w:t>efault-master version</w:t>
-      </w:r>
-    </w:p>
-    <w:p>
-      <w:pPr>
-        <w:pStyle w:val="NoSpacing"/>
-        <w:jc w:val="left"/>
+      </w:pPr>
+      <w:r>
         <w:rPr>
           <w:rFonts w:ascii="Arial" w:hAnsi="Arial" w:cs="Arial"/>
           <w:szCs w:val="18"/>
           <w:lang w:val="en-US"/>
         </w:rPr>
-      </w:pPr>
+        <w:br/>
+      </w:r>
       <w:r>
         <w:rPr>
           <w:rFonts w:ascii="Arial" w:hAnsi="Arial" w:cs="Arial"/>
           <w:szCs w:val="18"/>
           <w:lang w:val="en-US"/>
         </w:rPr>
-        <w:t>d</w:t>
+        <w:br/>
       </w:r>
       <w:r>
         <w:rPr>
@@ -1768,31 +963,37 @@
           <w:szCs w:val="18"/>
           <w:lang w:val="en-US"/>
         </w:rPr>
-        <w:t xml:space="preserve">efault-pool – </w:t>
-      </w:r>
-      <w:r>
+        <w:br/>
+      </w:r>
+    </w:p>
+    <w:p>
+      <w:pPr>
+        <w:pStyle w:val="NoSpacing"/>
+        <w:jc w:val="left"/>
         <w:rPr>
           <w:rFonts w:ascii="Arial" w:hAnsi="Arial" w:cs="Arial"/>
           <w:szCs w:val="18"/>
           <w:lang w:val="en-US"/>
         </w:rPr>
-        <w:t>4</w:t>
-      </w:r>
-      <w:r>
+      </w:pPr>
+    </w:p>
+    <w:p>
+      <w:pPr>
+        <w:pStyle w:val="NoSpacing"/>
+        <w:jc w:val="left"/>
         <w:rPr>
           <w:rFonts w:ascii="Arial" w:hAnsi="Arial" w:cs="Arial"/>
           <w:szCs w:val="18"/>
           <w:lang w:val="en-US"/>
         </w:rPr>
-        <w:t xml:space="preserve"> node</w:t>
-      </w:r>
+      </w:pPr>
       <w:r>
         <w:rPr>
           <w:rFonts w:ascii="Arial" w:hAnsi="Arial" w:cs="Arial"/>
           <w:szCs w:val="18"/>
           <w:lang w:val="en-US"/>
         </w:rPr>
-        <w:t>s – 15GB – 4vCPUs</w:t>
+        <w:t>----------------------------------------------------------------------------------------------------------------</w:t>
       </w:r>
     </w:p>
     <w:p>
@@ -1812,23 +1013,26 @@
           <w:lang w:val="en-US"/>
         </w:rPr>
         <w:lastRenderedPageBreak/>
-        <w:t>g</w:t>
-      </w:r>
-      <w:r>
+        <w:t>Conclusion</w:t>
+      </w:r>
+    </w:p>
+    <w:p>
+      <w:pPr>
+        <w:pStyle w:val="NoSpacing"/>
+        <w:jc w:val="left"/>
         <w:rPr>
           <w:rFonts w:ascii="Arial" w:hAnsi="Arial" w:cs="Arial"/>
           <w:szCs w:val="18"/>
           <w:lang w:val="en-US"/>
         </w:rPr>
-        <w:t>eneral-purpose</w:t>
-      </w:r>
+      </w:pPr>
       <w:r>
         <w:rPr>
           <w:rFonts w:ascii="Arial" w:hAnsi="Arial" w:cs="Arial"/>
           <w:szCs w:val="18"/>
           <w:lang w:val="en-US"/>
         </w:rPr>
-        <w:br/>
+        <w:t xml:space="preserve">The Assignment </w:t>
       </w:r>
       <w:r>
         <w:rPr>
@@ -1836,7 +1040,7 @@
           <w:szCs w:val="18"/>
           <w:lang w:val="en-US"/>
         </w:rPr>
-        <w:t>n</w:t>
+        <w:t>3</w:t>
       </w:r>
       <w:r>
         <w:rPr>
@@ -1844,23 +1048,7 @@
           <w:szCs w:val="18"/>
           <w:lang w:val="en-US"/>
         </w:rPr>
-        <w:t>1-standard-1</w:t>
-      </w:r>
-      <w:r>
-        <w:rPr>
-          <w:rFonts w:ascii="Arial" w:hAnsi="Arial" w:cs="Arial"/>
-          <w:bCs/>
-          <w:lang w:val="en-US"/>
-        </w:rPr>
-        <w:br/>
-      </w:r>
-      <w:r>
-        <w:rPr>
-          <w:rFonts w:ascii="Arial" w:hAnsi="Arial" w:cs="Arial"/>
-          <w:bCs/>
-          <w:lang w:val="en-US"/>
-        </w:rPr>
-        <w:br/>
+        <w:t xml:space="preserve"> was </w:t>
       </w:r>
       <w:r>
         <w:rPr>
@@ -1868,7 +1056,7 @@
           <w:szCs w:val="18"/>
           <w:lang w:val="en-US"/>
         </w:rPr>
-        <w:t>When I uploaded my deployment yaml files to GKE and ran deployment command, not all microservices could start. Then, I found out that I was running everything on single node and that only 4/8 are running. Then, I extended my cluster to 4 nodes and it ran automatically all 8</w:t>
+        <w:t xml:space="preserve">very interesting for all of us, specially because it was something real, scalable and professional. We worked well as a team and happy that we learned a lot from each other. Many thanks for such great assignments so far </w:t>
       </w:r>
       <w:r>
         <w:rPr>
@@ -1892,284 +1080,21 @@
           </mc:Fallback>
         </mc:AlternateContent>
       </w:r>
-      <w:r>
+    </w:p>
+    <w:p>
+      <w:pPr>
+        <w:pStyle w:val="NoSpacing"/>
+        <w:jc w:val="left"/>
         <w:rPr>
           <w:rFonts w:ascii="Arial" w:hAnsi="Arial" w:cs="Arial"/>
           <w:szCs w:val="18"/>
           <w:lang w:val="en-US"/>
         </w:rPr>
-        <w:br/>
-      </w:r>
-      <w:r>
-        <w:rPr>
-          <w:rFonts w:ascii="Arial" w:hAnsi="Arial" w:cs="Arial"/>
-          <w:szCs w:val="18"/>
-          <w:lang w:val="en-US"/>
-        </w:rPr>
-        <w:br/>
-        <w:t xml:space="preserve">The thing that I didn’t found out easily is how to start my camera agents to stream on GKE, because I couldn’t find endpoint to which my cluster is exposed. </w:t>
-      </w:r>
-      <w:r>
-        <w:rPr>
-          <w:rFonts w:ascii="Arial" w:hAnsi="Arial" w:cs="Arial"/>
-          <w:szCs w:val="18"/>
-          <w:lang w:val="en-US"/>
-        </w:rPr>
-        <w:t>¯\_(</w:t>
-      </w:r>
-      <w:r>
-        <w:rPr>
-          <w:rFonts w:ascii="MS Gothic" w:eastAsia="MS Gothic" w:hAnsi="MS Gothic" w:cs="MS Gothic" w:hint="eastAsia"/>
-          <w:szCs w:val="18"/>
-          <w:lang w:val="en-US"/>
-        </w:rPr>
-        <w:t>ツ</w:t>
-      </w:r>
-      <w:r>
-        <w:rPr>
-          <w:rFonts w:ascii="Arial" w:hAnsi="Arial" w:cs="Arial"/>
-          <w:szCs w:val="18"/>
-          <w:lang w:val="en-US"/>
-        </w:rPr>
-        <w:t>)_/¯</w:t>
-      </w:r>
-      <w:r>
-        <w:rPr>
-          <w:rFonts w:ascii="Arial" w:hAnsi="Arial" w:cs="Arial"/>
-          <w:szCs w:val="18"/>
-          <w:lang w:val="en-US"/>
-        </w:rPr>
-        <w:br/>
-        <w:t xml:space="preserve">Than I started over cli my cameras and everything worked well as in assignment 1 with docker and </w:t>
-      </w:r>
-      <w:r>
-        <w:rPr>
-          <w:rFonts w:ascii="Arial" w:hAnsi="Arial" w:cs="Arial"/>
-          <w:szCs w:val="18"/>
-          <w:lang w:val="en-US"/>
-        </w:rPr>
-        <w:t>locally on minikube cluster.</w:t>
-      </w:r>
-      <w:r>
-        <w:rPr>
-          <w:rFonts w:ascii="Arial" w:hAnsi="Arial" w:cs="Arial"/>
-          <w:szCs w:val="18"/>
-          <w:lang w:val="en-US"/>
-        </w:rPr>
-        <w:br/>
-      </w:r>
-    </w:p>
-    <w:p>
-      <w:pPr>
-        <w:pStyle w:val="NoSpacing"/>
-        <w:jc w:val="left"/>
-        <w:rPr>
-          <w:rFonts w:ascii="Arial" w:hAnsi="Arial" w:cs="Arial"/>
-          <w:szCs w:val="18"/>
-          <w:lang w:val="en-US"/>
-        </w:rPr>
-      </w:pPr>
-      <w:r>
-        <w:rPr>
-          <w:rFonts w:ascii="Arial" w:hAnsi="Arial" w:cs="Arial"/>
-          <w:szCs w:val="18"/>
-          <w:lang w:val="en-US"/>
-        </w:rPr>
-        <w:t>Scaling:</w:t>
-      </w:r>
-      <w:r>
-        <w:rPr>
-          <w:rFonts w:ascii="Arial" w:hAnsi="Arial" w:cs="Arial"/>
-          <w:szCs w:val="18"/>
-          <w:lang w:val="en-US"/>
-        </w:rPr>
-        <w:br/>
-      </w:r>
-      <w:r>
-        <w:rPr>
-          <w:rFonts w:ascii="Arial" w:hAnsi="Arial" w:cs="Arial"/>
-          <w:szCs w:val="18"/>
-          <w:lang w:val="en-US"/>
-        </w:rPr>
-        <w:t>All services that I ran on GKE are single, so no replication implemented in the files that I uploaded. But I experimented with replication and load balancer locally via minikube.</w:t>
-      </w:r>
-      <w:r>
-        <w:rPr>
-          <w:rFonts w:ascii="Arial" w:hAnsi="Arial" w:cs="Arial"/>
-          <w:szCs w:val="18"/>
-          <w:lang w:val="en-US"/>
-        </w:rPr>
-        <w:t xml:space="preserve"> Collector service is very convenient for scaling because it’s stateless and in the same time very big bottleneck in our surv</w:t>
-      </w:r>
-      <w:r>
-        <w:rPr>
-          <w:rFonts w:ascii="Arial" w:hAnsi="Arial" w:cs="Arial"/>
-          <w:szCs w:val="18"/>
-          <w:lang w:val="en-US"/>
-        </w:rPr>
-        <w:t xml:space="preserve"> (kubectl scale –replicas=4 deployment/collector)</w:t>
-      </w:r>
-      <w:r>
-        <w:rPr>
-          <w:rFonts w:ascii="Arial" w:hAnsi="Arial" w:cs="Arial"/>
-          <w:szCs w:val="18"/>
-          <w:lang w:val="en-US"/>
-        </w:rPr>
-        <w:br/>
-        <w:t>Load balancer exposing:</w:t>
-      </w:r>
-      <w:r>
-        <w:rPr>
-          <w:rFonts w:ascii="Arial" w:hAnsi="Arial" w:cs="Arial"/>
-          <w:szCs w:val="18"/>
-          <w:lang w:val="en-US"/>
-        </w:rPr>
-        <w:br/>
-        <w:t>kubectl expose deployment collector –type=LoadBalancer –name collector-lb …</w:t>
-      </w:r>
-      <w:r>
-        <w:rPr>
-          <w:rFonts w:ascii="Arial" w:hAnsi="Arial" w:cs="Arial"/>
-          <w:szCs w:val="18"/>
-          <w:lang w:val="en-US"/>
-        </w:rPr>
-        <w:br/>
-      </w:r>
-      <w:r>
-        <w:rPr>
-          <w:rFonts w:ascii="Arial" w:hAnsi="Arial" w:cs="Arial"/>
-          <w:szCs w:val="18"/>
-          <w:lang w:val="en-US"/>
-        </w:rPr>
-        <w:br/>
-      </w:r>
-    </w:p>
-    <w:p>
-      <w:pPr>
-        <w:pStyle w:val="NoSpacing"/>
-        <w:jc w:val="left"/>
-        <w:rPr>
-          <w:rFonts w:ascii="Arial" w:hAnsi="Arial" w:cs="Arial"/>
-          <w:szCs w:val="18"/>
-          <w:lang w:val="en-US"/>
-        </w:rPr>
-      </w:pPr>
-      <w:r>
-        <w:rPr>
-          <w:rFonts w:ascii="Arial" w:hAnsi="Arial" w:cs="Arial"/>
-          <w:szCs w:val="18"/>
-          <w:lang w:val="en-US"/>
-        </w:rPr>
-        <w:t>----------------------------------------------------------------------------------------------------------------</w:t>
-      </w:r>
-    </w:p>
-    <w:p>
-      <w:pPr>
-        <w:pStyle w:val="NoSpacing"/>
-        <w:jc w:val="left"/>
-        <w:rPr>
-          <w:rFonts w:ascii="Arial" w:hAnsi="Arial" w:cs="Arial"/>
-          <w:szCs w:val="18"/>
-          <w:lang w:val="en-US"/>
-        </w:rPr>
-      </w:pPr>
-      <w:r>
-        <w:rPr>
-          <w:rFonts w:ascii="Arial" w:hAnsi="Arial" w:cs="Arial"/>
-          <w:szCs w:val="18"/>
-          <w:lang w:val="en-US"/>
-        </w:rPr>
-        <w:t>Conclusion</w:t>
-      </w:r>
-    </w:p>
-    <w:p>
-      <w:pPr>
-        <w:pStyle w:val="NoSpacing"/>
-        <w:jc w:val="left"/>
-        <w:rPr>
-          <w:rFonts w:ascii="Arial" w:hAnsi="Arial" w:cs="Arial"/>
-          <w:szCs w:val="18"/>
-          <w:lang w:val="en-US"/>
-        </w:rPr>
-      </w:pPr>
-      <w:r>
-        <w:rPr>
-          <w:rFonts w:ascii="Arial" w:hAnsi="Arial" w:cs="Arial"/>
-          <w:szCs w:val="18"/>
-          <w:lang w:val="en-US"/>
-        </w:rPr>
-        <w:t>The Assignment 2 was not my favorite part of IT, because it digs more in DevOps and low-level things which I don’t like. I also lost a lot more time on this task 2 comparing to task 1, even if no programming was needed to accomplish this task</w:t>
-      </w:r>
-      <w:r>
-        <w:rPr>
-          <w:rFonts w:ascii="Arial" w:hAnsi="Arial" w:cs="Arial"/>
-          <w:szCs w:val="18"/>
-          <w:lang w:val="en-US"/>
-        </w:rPr>
-        <w:t>.</w:t>
-      </w:r>
-      <w:r>
-        <w:rPr>
-          <w:rFonts w:ascii="Arial" w:hAnsi="Arial" w:cs="Arial"/>
-          <w:szCs w:val="18"/>
-          <w:lang w:val="en-US"/>
-        </w:rPr>
-        <w:br/>
-        <w:t xml:space="preserve">Kubernetes is however very important for todays development, and I am very thankful that we learned a lot about it. </w:t>
-      </w:r>
-    </w:p>
-    <w:p>
-      <w:pPr>
-        <w:pStyle w:val="NoSpacing"/>
-        <w:jc w:val="left"/>
-        <w:rPr>
-          <w:rFonts w:ascii="Arial" w:hAnsi="Arial" w:cs="Arial"/>
-          <w:szCs w:val="18"/>
-          <w:lang w:val="en-US"/>
-        </w:rPr>
-      </w:pPr>
-      <w:r>
-        <w:rPr>
-          <w:rFonts w:ascii="Arial" w:hAnsi="Arial" w:cs="Arial"/>
-          <w:szCs w:val="18"/>
-          <w:lang w:val="en-US"/>
-        </w:rPr>
-        <w:t>In my opinion, we should have some tutorium for basics to get started in such advanced things, because diving into this huge ocean like kubernetes alone at home is very painful. Some of my colleagues gave up on this assignment. One more time, thanks for the good help via forum. That helped a lot</w:t>
-      </w:r>
-      <w:r>
-        <w:rPr>
-          <w:rFonts w:ascii="Arial" w:hAnsi="Arial" w:cs="Arial"/>
-          <w:szCs w:val="18"/>
-          <w:lang w:val="en-US"/>
-        </w:rPr>
-        <w:t xml:space="preserve"> again. </w:t>
-      </w:r>
-      <w:r>
-        <w:rPr>
-          <mc:AlternateContent>
-            <mc:Choice Requires="w16se">
-              <w:rFonts w:ascii="Arial" w:hAnsi="Arial" w:cs="Arial"/>
-            </mc:Choice>
-            <mc:Fallback>
-              <w:rFonts w:ascii="Segoe UI Emoji" w:eastAsia="Segoe UI Emoji" w:hAnsi="Segoe UI Emoji" w:cs="Segoe UI Emoji"/>
-            </mc:Fallback>
-          </mc:AlternateContent>
-          <w:szCs w:val="18"/>
-          <w:lang w:val="en-US"/>
-        </w:rPr>
-        <mc:AlternateContent>
-          <mc:Choice Requires="w16se">
-            <w16se:symEx w16se:font="Segoe UI Emoji" w16se:char="1F60A"/>
-          </mc:Choice>
-          <mc:Fallback>
-            <w:t>😊</w:t>
-          </mc:Fallback>
-        </mc:AlternateContent>
-      </w:r>
+      </w:pPr>
     </w:p>
     <w:sectPr>
-      <w:headerReference w:type="default" r:id="rId12"/>
-      <w:footerReference w:type="default" r:id="rId13"/>
+      <w:headerReference w:type="default" r:id="rId13"/>
+      <w:footerReference w:type="default" r:id="rId14"/>
       <w:pgSz w:w="11906" w:h="16838"/>
       <w:pgMar w:top="1134" w:right="1417" w:bottom="1417" w:left="1417" w:header="708" w:footer="708" w:gutter="0"/>
       <w:cols w:space="720"/>
@@ -4201,7 +3126,6 @@
   <w:style w:type="character" w:default="1" w:styleId="DefaultParagraphFont">
     <w:name w:val="Default Paragraph Font"/>
     <w:uiPriority w:val="1"/>
-    <w:semiHidden/>
     <w:unhideWhenUsed/>
   </w:style>
   <w:style w:type="table" w:default="1" w:styleId="TableNormal">
@@ -4526,6 +3450,18 @@
     <w:rPr>
       <w:color w:val="605E5C"/>
       <w:shd w:val="clear" w:color="auto" w:fill="E1DFDD"/>
+    </w:rPr>
+  </w:style>
+  <w:style w:type="character" w:styleId="FollowedHyperlink">
+    <w:name w:val="FollowedHyperlink"/>
+    <w:basedOn w:val="DefaultParagraphFont"/>
+    <w:uiPriority w:val="99"/>
+    <w:semiHidden/>
+    <w:unhideWhenUsed/>
+    <w:rsid w:val="00C36EA6"/>
+    <w:rPr>
+      <w:color w:val="954F72" w:themeColor="followedHyperlink"/>
+      <w:u w:val="single"/>
     </w:rPr>
   </w:style>
 </w:styles>

</xml_diff>